<commit_message>
Many changes trying to settle on format.
</commit_message>
<xml_diff>
--- a/docs/exercises/ex01.docx
+++ b/docs/exercises/ex01.docx
@@ -26,21 +26,6 @@
       </w:r>
       <w:r>
         <w:t xml:space="preserve">Levels/Terms</w:t>
-      </w:r>
-    </w:p>
-    <w:p>
-      <w:pPr>
-        <w:pStyle w:val="Subtitle"/>
-      </w:pPr>
-      <w:r>
-        <w:rPr>
-          <w:b/>
-          <w:bCs/>
-        </w:rPr>
-        <w:t xml:space="preserve">Name:</w:t>
-      </w:r>
-      <w:r>
-        <w:t xml:space="preserve">____________________________</w:t>
       </w:r>
     </w:p>
     <w:bookmarkStart w:id="20" w:name="goals"/>
@@ -167,7 +152,7 @@
         </w:numPr>
       </w:pPr>
       <w:r>
-        <w:t xml:space="preserve">What spatial level or levels of analysis do the terms reflect?</w:t>
+        <w:t xml:space="preserve">What spatial level or levels of analysis do the terms or concepts reflect?</w:t>
       </w:r>
     </w:p>
     <w:p>
@@ -182,6 +167,18 @@
         <w:t xml:space="preserve">What time frame (temporal level of analysis) applies to the terms in question?</w:t>
       </w:r>
     </w:p>
+    <w:p>
+      <w:pPr>
+        <w:pStyle w:val="Compact"/>
+        <w:numPr>
+          <w:ilvl w:val="1"/>
+          <w:numId w:val="1003"/>
+        </w:numPr>
+      </w:pPr>
+      <w:r>
+        <w:t xml:space="preserve">Do these concepts describe behaviors or internal states (physiological or psychological)?</w:t>
+      </w:r>
+    </w:p>
     <w:bookmarkEnd w:id="21"/>
     <w:bookmarkStart w:id="22" w:name="submission-details"/>
     <w:p>
@@ -207,13 +204,13 @@
         <w:t xml:space="preserve"> </w:t>
       </w:r>
       <w:r>
-        <w:t xml:space="preserve">“</w:t>
-      </w:r>
-      <w:r>
+        <w:rPr>
+          <w:rStyle w:val="VerbatimChar"/>
+        </w:rPr>
         <w:t xml:space="preserve">psy-511-spr-2025-LASTNAME-FIRSTNAME-ex01.docx</w:t>
       </w:r>
       <w:r>
-        <w:t xml:space="preserve">”</w:t>
+        <w:t xml:space="preserve">,</w:t>
       </w:r>
     </w:p>
     <w:p>
@@ -253,7 +250,7 @@
           <w:b/>
           <w:bCs/>
         </w:rPr>
-        <w:t xml:space="preserve">Wednesday, January 17, 2024 at 11:59 pm</w:t>
+        <w:t xml:space="preserve">Wednesday, January 22, 2025 at 11:59 pm</w:t>
       </w:r>
       <w:r>
         <w:t xml:space="preserve">.</w:t>

</xml_diff>